<commit_message>
Added Lab 4 Part 1
</commit_message>
<xml_diff>
--- a/lab3/Lab 3.docx
+++ b/lab3/Lab 3.docx
@@ -23,6 +23,11 @@
       </w:r>
     </w:p>
     <w:p>
+      <w:pPr>
+        <w:rPr>
+          <w:rStyle w:val="Hyperlink"/>
+        </w:rPr>
+      </w:pPr>
       <w:r>
         <w:t xml:space="preserve">Repo: </w:t>
       </w:r>
@@ -35,36 +40,290 @@
         </w:r>
       </w:hyperlink>
     </w:p>
+    <w:p>
+      <w:pPr>
+        <w:rPr>
+          <w:rStyle w:val="Hyperlink"/>
+        </w:rPr>
+      </w:pPr>
+    </w:p>
+    <w:p>
+      <w:pPr>
+        <w:jc w:val="center"/>
+        <w:rPr>
+          <w:b/>
+          <w:bCs/>
+          <w:sz w:val="28"/>
+          <w:szCs w:val="28"/>
+        </w:rPr>
+      </w:pPr>
+      <w:r>
+        <w:rPr>
+          <w:b/>
+          <w:bCs/>
+          <w:sz w:val="28"/>
+          <w:szCs w:val="28"/>
+        </w:rPr>
+        <w:t xml:space="preserve">Lab </w:t>
+      </w:r>
+      <w:r>
+        <w:rPr>
+          <w:b/>
+          <w:bCs/>
+          <w:sz w:val="28"/>
+          <w:szCs w:val="28"/>
+        </w:rPr>
+        <w:t>3</w:t>
+      </w:r>
+      <w:r>
+        <w:rPr>
+          <w:b/>
+          <w:bCs/>
+          <w:sz w:val="28"/>
+          <w:szCs w:val="28"/>
+        </w:rPr>
+        <w:t xml:space="preserve"> Documentation</w:t>
+      </w:r>
+    </w:p>
+    <w:tbl>
+      <w:tblPr>
+        <w:tblStyle w:val="TableGrid"/>
+        <w:tblW w:w="0" w:type="auto"/>
+        <w:tblLook w:val="04A0" w:firstRow="1" w:lastRow="0" w:firstColumn="1" w:lastColumn="0" w:noHBand="0" w:noVBand="1"/>
+      </w:tblPr>
+      <w:tblGrid>
+        <w:gridCol w:w="2337"/>
+        <w:gridCol w:w="2337"/>
+        <w:gridCol w:w="2338"/>
+        <w:gridCol w:w="2338"/>
+      </w:tblGrid>
+      <w:tr>
+        <w:tc>
+          <w:tcPr>
+            <w:tcW w:w="2337" w:type="dxa"/>
+          </w:tcPr>
+          <w:p>
+            <w:r>
+              <w:t>Function</w:t>
+            </w:r>
+          </w:p>
+        </w:tc>
+        <w:tc>
+          <w:tcPr>
+            <w:tcW w:w="2337" w:type="dxa"/>
+          </w:tcPr>
+          <w:p>
+            <w:r>
+              <w:t>Pre-condition</w:t>
+            </w:r>
+          </w:p>
+        </w:tc>
+        <w:tc>
+          <w:tcPr>
+            <w:tcW w:w="2338" w:type="dxa"/>
+          </w:tcPr>
+          <w:p>
+            <w:r>
+              <w:t>Post-condition</w:t>
+            </w:r>
+          </w:p>
+        </w:tc>
+        <w:tc>
+          <w:tcPr>
+            <w:tcW w:w="2338" w:type="dxa"/>
+          </w:tcPr>
+          <w:p>
+            <w:r>
+              <w:t>Observations</w:t>
+            </w:r>
+          </w:p>
+        </w:tc>
+      </w:tr>
+      <w:tr>
+        <w:tc>
+          <w:tcPr>
+            <w:tcW w:w="2337" w:type="dxa"/>
+          </w:tcPr>
+          <w:p>
+            <w:r>
+              <w:t>Detect(program)</w:t>
+            </w:r>
+          </w:p>
+        </w:tc>
+        <w:tc>
+          <w:tcPr>
+            <w:tcW w:w="2337" w:type="dxa"/>
+          </w:tcPr>
+          <w:p>
+            <w:r>
+              <w:t>&lt;program&gt;: string – valid name for an input source file</w:t>
+            </w:r>
+          </w:p>
+        </w:tc>
+        <w:tc>
+          <w:tcPr>
+            <w:tcW w:w="2338" w:type="dxa"/>
+          </w:tcPr>
+          <w:p>
+            <w:r>
+              <w:t>&lt;program&gt;_PIF.out : contains PIF data</w:t>
+            </w:r>
+          </w:p>
+          <w:p>
+            <w:r>
+              <w:t>&lt;program&gt;_ST.out : contains ST data</w:t>
+            </w:r>
+          </w:p>
+        </w:tc>
+        <w:tc>
+          <w:tcPr>
+            <w:tcW w:w="2338" w:type="dxa"/>
+          </w:tcPr>
+          <w:p>
+            <w:r>
+              <w:t>Using Regex to fetch the program, then send the tokens through filters</w:t>
+            </w:r>
+          </w:p>
+        </w:tc>
+      </w:tr>
+      <w:tr>
+        <w:tc>
+          <w:tcPr>
+            <w:tcW w:w="2337" w:type="dxa"/>
+          </w:tcPr>
+          <w:p>
+            <w:r>
+              <w:t>is_ident_const(cod)</w:t>
+            </w:r>
+          </w:p>
+        </w:tc>
+        <w:tc>
+          <w:tcPr>
+            <w:tcW w:w="2337" w:type="dxa"/>
+          </w:tcPr>
+          <w:p>
+            <w:r>
+              <w:t>cod : token</w:t>
+            </w:r>
+          </w:p>
+        </w:tc>
+        <w:tc>
+          <w:tcPr>
+            <w:tcW w:w="2338" w:type="dxa"/>
+          </w:tcPr>
+          <w:p>
+            <w:r>
+              <w:t>Boolean</w:t>
+            </w:r>
+          </w:p>
+        </w:tc>
+        <w:tc>
+          <w:tcPr>
+            <w:tcW w:w="2338" w:type="dxa"/>
+          </w:tcPr>
+          <w:p>
+            <w:r>
+              <w:t>Function checks if the current token is an identifier or constant</w:t>
+            </w:r>
+          </w:p>
+        </w:tc>
+      </w:tr>
+      <w:tr>
+        <w:tc>
+          <w:tcPr>
+            <w:tcW w:w="2337" w:type="dxa"/>
+          </w:tcPr>
+          <w:p>
+            <w:r>
+              <w:t>is_reserved(cod)</w:t>
+            </w:r>
+          </w:p>
+        </w:tc>
+        <w:tc>
+          <w:tcPr>
+            <w:tcW w:w="2337" w:type="dxa"/>
+          </w:tcPr>
+          <w:p>
+            <w:r>
+              <w:t>cod : token</w:t>
+            </w:r>
+          </w:p>
+        </w:tc>
+        <w:tc>
+          <w:tcPr>
+            <w:tcW w:w="2338" w:type="dxa"/>
+          </w:tcPr>
+          <w:p>
+            <w:r>
+              <w:t>Boolean</w:t>
+            </w:r>
+          </w:p>
+        </w:tc>
+        <w:tc>
+          <w:tcPr>
+            <w:tcW w:w="2338" w:type="dxa"/>
+          </w:tcPr>
+          <w:p>
+            <w:r>
+              <w:t>Checks if the current token is a reserved work or token.</w:t>
+            </w:r>
+          </w:p>
+        </w:tc>
+      </w:tr>
+    </w:tbl>
     <w:p/>
     <w:p>
       <w:r>
+        <w:rPr>
+          <w:noProof/>
+        </w:rPr>
+        <w:drawing>
+          <wp:inline distT="0" distB="0" distL="0" distR="0" wp14:anchorId="70AE0430" wp14:editId="5EE39E72">
+            <wp:extent cx="5610225" cy="4019550"/>
+            <wp:effectExtent l="0" t="0" r="9525" b="0"/>
+            <wp:docPr id="1" name="Picture 1"/>
+            <wp:cNvGraphicFramePr>
+              <a:graphicFrameLocks xmlns:a="http://schemas.openxmlformats.org/drawingml/2006/main" noChangeAspect="1"/>
+            </wp:cNvGraphicFramePr>
+            <a:graphic xmlns:a="http://schemas.openxmlformats.org/drawingml/2006/main">
+              <a:graphicData uri="http://schemas.openxmlformats.org/drawingml/2006/picture">
+                <pic:pic xmlns:pic="http://schemas.openxmlformats.org/drawingml/2006/picture">
+                  <pic:nvPicPr>
+                    <pic:cNvPr id="1" name=""/>
+                    <pic:cNvPicPr/>
+                  </pic:nvPicPr>
+                  <pic:blipFill>
+                    <a:blip r:embed="rId7"/>
+                    <a:stretch>
+                      <a:fillRect/>
+                    </a:stretch>
+                  </pic:blipFill>
+                  <pic:spPr>
+                    <a:xfrm>
+                      <a:off x="0" y="0"/>
+                      <a:ext cx="5610225" cy="4019550"/>
+                    </a:xfrm>
+                    <a:prstGeom prst="rect">
+                      <a:avLst/>
+                    </a:prstGeom>
+                  </pic:spPr>
+                </pic:pic>
+              </a:graphicData>
+            </a:graphic>
+          </wp:inline>
+        </w:drawing>
+      </w:r>
+    </w:p>
+    <w:p/>
+    <w:p>
+      <w:r>
+        <w:lastRenderedPageBreak/>
         <w:t>The algorithm works as following:</w:t>
       </w:r>
     </w:p>
     <w:p>
       <w:r>
-        <w:t xml:space="preserve">It reads the file content and splits by every token (we end up with a list of every token, </w:t>
-      </w:r>
-      <w:proofErr w:type="spellStart"/>
-      <w:r>
-        <w:t>eg</w:t>
-      </w:r>
-      <w:proofErr w:type="spellEnd"/>
-      <w:r>
-        <w:t xml:space="preserve">: [entry, {, int, </w:t>
-      </w:r>
-      <w:proofErr w:type="gramStart"/>
-      <w:r>
-        <w:t>number, ..</w:t>
-      </w:r>
-      <w:proofErr w:type="spellStart"/>
-      <w:proofErr w:type="gramEnd"/>
-      <w:r>
-        <w:t>etc</w:t>
-      </w:r>
-      <w:proofErr w:type="spellEnd"/>
-      <w:r>
-        <w:t xml:space="preserve">]). Then, we parse the list and we check </w:t>
+        <w:t xml:space="preserve">It reads the file content and splits by every token (we end up with a list of every token, eg: [entry, {, int, number, ..etc]). Then, we parse the list and we check </w:t>
       </w:r>
       <w:r>
         <w:rPr>
@@ -86,23 +345,7 @@
         <w:t xml:space="preserve">if the token is an identifier or constant </w:t>
       </w:r>
       <w:r>
-        <w:t xml:space="preserve">and add it to </w:t>
-      </w:r>
-      <w:proofErr w:type="spellStart"/>
-      <w:r>
-        <w:t>SymbolTable</w:t>
-      </w:r>
-      <w:proofErr w:type="spellEnd"/>
-      <w:r>
-        <w:t xml:space="preserve">, get the index inside </w:t>
-      </w:r>
-      <w:proofErr w:type="spellStart"/>
-      <w:r>
-        <w:t>SymbolTable</w:t>
-      </w:r>
-      <w:proofErr w:type="spellEnd"/>
-      <w:r>
-        <w:t xml:space="preserve">, and add the token together (pair) in PIF. </w:t>
+        <w:t xml:space="preserve">and add it to SymbolTable, get the index inside SymbolTable, and add the token together (pair) in PIF. </w:t>
       </w:r>
       <w:r>
         <w:rPr>
@@ -134,21 +377,12 @@
           <w:color w:val="F8F8F2"/>
         </w:rPr>
       </w:pPr>
-      <w:proofErr w:type="spellStart"/>
-      <w:r>
-        <w:rPr>
-          <w:rFonts w:ascii="Consolas" w:hAnsi="Consolas"/>
-          <w:color w:val="F8F8F2"/>
-        </w:rPr>
-        <w:t>code_data</w:t>
-      </w:r>
-      <w:proofErr w:type="spellEnd"/>
-      <w:r>
-        <w:rPr>
-          <w:rFonts w:ascii="Consolas" w:hAnsi="Consolas"/>
-          <w:color w:val="F8F8F2"/>
-        </w:rPr>
-        <w:t xml:space="preserve"> </w:t>
+      <w:r>
+        <w:rPr>
+          <w:rFonts w:ascii="Consolas" w:hAnsi="Consolas"/>
+          <w:color w:val="F8F8F2"/>
+        </w:rPr>
+        <w:t xml:space="preserve">code_data </w:t>
       </w:r>
       <w:r>
         <w:rPr>
@@ -157,7 +391,6 @@
         </w:rPr>
         <w:t xml:space="preserve">= </w:t>
       </w:r>
-      <w:proofErr w:type="spellStart"/>
       <w:r>
         <w:rPr>
           <w:rFonts w:ascii="Consolas" w:hAnsi="Consolas"/>
@@ -172,7 +405,6 @@
         </w:rPr>
         <w:t>split</w:t>
       </w:r>
-      <w:proofErr w:type="spellEnd"/>
       <w:r>
         <w:rPr>
           <w:rFonts w:ascii="Consolas" w:hAnsi="Consolas"/>
@@ -207,22 +439,7 @@
           <w:color w:val="F8F8F2"/>
         </w:rPr>
         <w:br/>
-      </w:r>
-      <w:proofErr w:type="spellStart"/>
-      <w:r>
-        <w:rPr>
-          <w:rFonts w:ascii="Consolas" w:hAnsi="Consolas"/>
-          <w:color w:val="F8F8F2"/>
-        </w:rPr>
-        <w:t>code_data</w:t>
-      </w:r>
-      <w:proofErr w:type="spellEnd"/>
-      <w:r>
-        <w:rPr>
-          <w:rFonts w:ascii="Consolas" w:hAnsi="Consolas"/>
-          <w:color w:val="F8F8F2"/>
-        </w:rPr>
-        <w:t xml:space="preserve"> </w:t>
+        <w:t xml:space="preserve">code_data </w:t>
       </w:r>
       <w:r>
         <w:rPr>
@@ -273,23 +490,7 @@
           <w:rFonts w:ascii="Consolas" w:hAnsi="Consolas"/>
           <w:color w:val="F8F8F2"/>
         </w:rPr>
-        <w:t xml:space="preserve">, </w:t>
-      </w:r>
-      <w:proofErr w:type="spellStart"/>
-      <w:r>
-        <w:rPr>
-          <w:rFonts w:ascii="Consolas" w:hAnsi="Consolas"/>
-          <w:color w:val="F8F8F2"/>
-        </w:rPr>
-        <w:t>code_data</w:t>
-      </w:r>
-      <w:proofErr w:type="spellEnd"/>
-      <w:r>
-        <w:rPr>
-          <w:rFonts w:ascii="Consolas" w:hAnsi="Consolas"/>
-          <w:color w:val="F8F8F2"/>
-        </w:rPr>
-        <w:t>))</w:t>
+        <w:t>, code_data))</w:t>
       </w:r>
       <w:r>
         <w:rPr>
@@ -297,22 +498,7 @@
           <w:color w:val="F8F8F2"/>
         </w:rPr>
         <w:br/>
-      </w:r>
-      <w:proofErr w:type="spellStart"/>
-      <w:r>
-        <w:rPr>
-          <w:rFonts w:ascii="Consolas" w:hAnsi="Consolas"/>
-          <w:color w:val="F8F8F2"/>
-        </w:rPr>
-        <w:t>code_data</w:t>
-      </w:r>
-      <w:proofErr w:type="spellEnd"/>
-      <w:r>
-        <w:rPr>
-          <w:rFonts w:ascii="Consolas" w:hAnsi="Consolas"/>
-          <w:color w:val="F8F8F2"/>
-        </w:rPr>
-        <w:t xml:space="preserve"> </w:t>
+        <w:t xml:space="preserve">code_data </w:t>
       </w:r>
       <w:r>
         <w:rPr>
@@ -360,7 +546,6 @@
         </w:rPr>
         <w:t xml:space="preserve">: </w:t>
       </w:r>
-      <w:proofErr w:type="spellStart"/>
       <w:r>
         <w:rPr>
           <w:rFonts w:ascii="Consolas" w:hAnsi="Consolas"/>
@@ -375,29 +560,12 @@
         </w:rPr>
         <w:t>strip</w:t>
       </w:r>
-      <w:proofErr w:type="spellEnd"/>
-      <w:r>
-        <w:rPr>
-          <w:rFonts w:ascii="Consolas" w:hAnsi="Consolas"/>
-          <w:color w:val="F8F8F2"/>
-        </w:rPr>
-        <w:t xml:space="preserve">(), </w:t>
-      </w:r>
-      <w:proofErr w:type="spellStart"/>
-      <w:r>
-        <w:rPr>
-          <w:rFonts w:ascii="Consolas" w:hAnsi="Consolas"/>
-          <w:color w:val="F8F8F2"/>
-        </w:rPr>
-        <w:t>code_data</w:t>
-      </w:r>
-      <w:proofErr w:type="spellEnd"/>
-      <w:r>
-        <w:rPr>
-          <w:rFonts w:ascii="Consolas" w:hAnsi="Consolas"/>
-          <w:color w:val="F8F8F2"/>
-        </w:rPr>
-        <w:t>)</w:t>
+      <w:r>
+        <w:rPr>
+          <w:rFonts w:ascii="Consolas" w:hAnsi="Consolas"/>
+          <w:color w:val="F8F8F2"/>
+        </w:rPr>
+        <w:t>(), code_data)</w:t>
       </w:r>
       <w:r>
         <w:rPr>
@@ -405,22 +573,7 @@
           <w:color w:val="F8F8F2"/>
         </w:rPr>
         <w:br/>
-      </w:r>
-      <w:proofErr w:type="spellStart"/>
-      <w:r>
-        <w:rPr>
-          <w:rFonts w:ascii="Consolas" w:hAnsi="Consolas"/>
-          <w:color w:val="F8F8F2"/>
-        </w:rPr>
-        <w:t>code_data</w:t>
-      </w:r>
-      <w:proofErr w:type="spellEnd"/>
-      <w:r>
-        <w:rPr>
-          <w:rFonts w:ascii="Consolas" w:hAnsi="Consolas"/>
-          <w:color w:val="F8F8F2"/>
-        </w:rPr>
-        <w:t xml:space="preserve"> </w:t>
+        <w:t xml:space="preserve">code_data </w:t>
       </w:r>
       <w:r>
         <w:rPr>
@@ -471,23 +624,7 @@
           <w:rFonts w:ascii="Consolas" w:hAnsi="Consolas"/>
           <w:color w:val="F8F8F2"/>
         </w:rPr>
-        <w:t xml:space="preserve">, </w:t>
-      </w:r>
-      <w:proofErr w:type="spellStart"/>
-      <w:r>
-        <w:rPr>
-          <w:rFonts w:ascii="Consolas" w:hAnsi="Consolas"/>
-          <w:color w:val="F8F8F2"/>
-        </w:rPr>
-        <w:t>code_data</w:t>
-      </w:r>
-      <w:proofErr w:type="spellEnd"/>
-      <w:r>
-        <w:rPr>
-          <w:rFonts w:ascii="Consolas" w:hAnsi="Consolas"/>
-          <w:color w:val="F8F8F2"/>
-        </w:rPr>
-        <w:t>))</w:t>
+        <w:t>, code_data))</w:t>
       </w:r>
       <w:r>
         <w:rPr>
@@ -528,7 +665,6 @@
         </w:rPr>
         <w:t xml:space="preserve">in </w:t>
       </w:r>
-      <w:proofErr w:type="spellStart"/>
       <w:r>
         <w:rPr>
           <w:rFonts w:ascii="Consolas" w:hAnsi="Consolas"/>
@@ -536,7 +672,6 @@
         </w:rPr>
         <w:t>code_data</w:t>
       </w:r>
-      <w:proofErr w:type="spellEnd"/>
       <w:r>
         <w:rPr>
           <w:rFonts w:ascii="Consolas" w:hAnsi="Consolas"/>
@@ -568,7 +703,6 @@
         </w:rPr>
         <w:t>(</w:t>
       </w:r>
-      <w:proofErr w:type="spellStart"/>
       <w:r>
         <w:rPr>
           <w:rFonts w:ascii="Consolas" w:hAnsi="Consolas"/>
@@ -576,7 +710,6 @@
         </w:rPr>
         <w:t>is_reserved</w:t>
       </w:r>
-      <w:proofErr w:type="spellEnd"/>
       <w:r>
         <w:rPr>
           <w:rFonts w:ascii="Consolas" w:hAnsi="Consolas"/>
@@ -599,7 +732,6 @@
         <w:br/>
         <w:t xml:space="preserve">        </w:t>
       </w:r>
-      <w:proofErr w:type="spellStart"/>
       <w:r>
         <w:rPr>
           <w:rFonts w:ascii="Consolas" w:hAnsi="Consolas"/>
@@ -614,7 +746,6 @@
         </w:rPr>
         <w:t>add</w:t>
       </w:r>
-      <w:proofErr w:type="spellEnd"/>
       <w:r>
         <w:rPr>
           <w:rFonts w:ascii="Consolas" w:hAnsi="Consolas"/>
@@ -644,7 +775,6 @@
         <w:br/>
         <w:t xml:space="preserve">    </w:t>
       </w:r>
-      <w:proofErr w:type="spellStart"/>
       <w:r>
         <w:rPr>
           <w:rFonts w:ascii="Consolas" w:hAnsi="Consolas"/>
@@ -652,9 +782,66 @@
           <w:iCs/>
           <w:color w:val="66D9EF"/>
         </w:rPr>
-        <w:t>elif</w:t>
-      </w:r>
-      <w:proofErr w:type="spellEnd"/>
+        <w:t xml:space="preserve">elif </w:t>
+      </w:r>
+      <w:r>
+        <w:rPr>
+          <w:rFonts w:ascii="Consolas" w:hAnsi="Consolas"/>
+          <w:color w:val="66D9EF"/>
+        </w:rPr>
+        <w:t>is_ident_const</w:t>
+      </w:r>
+      <w:r>
+        <w:rPr>
+          <w:rFonts w:ascii="Consolas" w:hAnsi="Consolas"/>
+          <w:color w:val="F8F8F2"/>
+        </w:rPr>
+        <w:t>(e)</w:t>
+      </w:r>
+      <w:r>
+        <w:rPr>
+          <w:rFonts w:ascii="Consolas" w:hAnsi="Consolas"/>
+          <w:color w:val="F92672"/>
+        </w:rPr>
+        <w:t>:</w:t>
+      </w:r>
+      <w:r>
+        <w:rPr>
+          <w:rFonts w:ascii="Consolas" w:hAnsi="Consolas"/>
+          <w:color w:val="F92672"/>
+        </w:rPr>
+        <w:br/>
+        <w:t xml:space="preserve">        </w:t>
+      </w:r>
+      <w:r>
+        <w:rPr>
+          <w:rFonts w:ascii="Consolas" w:hAnsi="Consolas"/>
+          <w:color w:val="80807F"/>
+        </w:rPr>
+        <w:t xml:space="preserve">index </w:t>
+      </w:r>
+      <w:r>
+        <w:rPr>
+          <w:rFonts w:ascii="Consolas" w:hAnsi="Consolas"/>
+          <w:color w:val="F92672"/>
+        </w:rPr>
+        <w:t xml:space="preserve">= </w:t>
+      </w:r>
+      <w:r>
+        <w:rPr>
+          <w:rFonts w:ascii="Consolas" w:hAnsi="Consolas"/>
+          <w:color w:val="AE81FF"/>
+        </w:rPr>
+        <w:t>0</w:t>
+      </w:r>
+      <w:r>
+        <w:rPr>
+          <w:rFonts w:ascii="Consolas" w:hAnsi="Consolas"/>
+          <w:color w:val="AE81FF"/>
+        </w:rPr>
+        <w:br/>
+        <w:t xml:space="preserve">        </w:t>
+      </w:r>
       <w:r>
         <w:rPr>
           <w:rFonts w:ascii="Consolas" w:hAnsi="Consolas"/>
@@ -662,64 +849,98 @@
           <w:iCs/>
           <w:color w:val="66D9EF"/>
         </w:rPr>
-        <w:t xml:space="preserve"> </w:t>
-      </w:r>
-      <w:proofErr w:type="spellStart"/>
+        <w:t>try</w:t>
+      </w:r>
+      <w:r>
+        <w:rPr>
+          <w:rFonts w:ascii="Consolas" w:hAnsi="Consolas"/>
+          <w:color w:val="F92672"/>
+        </w:rPr>
+        <w:t>:</w:t>
+      </w:r>
+      <w:r>
+        <w:rPr>
+          <w:rFonts w:ascii="Consolas" w:hAnsi="Consolas"/>
+          <w:color w:val="F92672"/>
+        </w:rPr>
+        <w:br/>
+        <w:t xml:space="preserve">            </w:t>
+      </w:r>
+      <w:r>
+        <w:rPr>
+          <w:rFonts w:ascii="Consolas" w:hAnsi="Consolas"/>
+          <w:color w:val="F8F8F2"/>
+        </w:rPr>
+        <w:t xml:space="preserve">index </w:t>
+      </w:r>
+      <w:r>
+        <w:rPr>
+          <w:rFonts w:ascii="Consolas" w:hAnsi="Consolas"/>
+          <w:color w:val="F92672"/>
+        </w:rPr>
+        <w:t xml:space="preserve">= </w:t>
+      </w:r>
+      <w:r>
+        <w:rPr>
+          <w:rFonts w:ascii="Consolas" w:hAnsi="Consolas"/>
+          <w:color w:val="F8F8F2"/>
+        </w:rPr>
+        <w:t>st.</w:t>
+      </w:r>
       <w:r>
         <w:rPr>
           <w:rFonts w:ascii="Consolas" w:hAnsi="Consolas"/>
           <w:color w:val="66D9EF"/>
         </w:rPr>
-        <w:t>is_ident_const</w:t>
-      </w:r>
-      <w:proofErr w:type="spellEnd"/>
-      <w:r>
-        <w:rPr>
-          <w:rFonts w:ascii="Consolas" w:hAnsi="Consolas"/>
-          <w:color w:val="F8F8F2"/>
-        </w:rPr>
-        <w:t>(e)</w:t>
-      </w:r>
-      <w:r>
-        <w:rPr>
-          <w:rFonts w:ascii="Consolas" w:hAnsi="Consolas"/>
-          <w:color w:val="F92672"/>
-        </w:rPr>
-        <w:t>:</w:t>
-      </w:r>
-      <w:r>
-        <w:rPr>
-          <w:rFonts w:ascii="Consolas" w:hAnsi="Consolas"/>
-          <w:color w:val="F92672"/>
+        <w:t>add</w:t>
+      </w:r>
+      <w:r>
+        <w:rPr>
+          <w:rFonts w:ascii="Consolas" w:hAnsi="Consolas"/>
+          <w:color w:val="F8F8F2"/>
+        </w:rPr>
+        <w:t xml:space="preserve">(e, </w:t>
+      </w:r>
+      <w:r>
+        <w:rPr>
+          <w:rFonts w:ascii="Consolas" w:hAnsi="Consolas"/>
+          <w:color w:val="AE81FF"/>
+        </w:rPr>
+        <w:t>0</w:t>
+      </w:r>
+      <w:r>
+        <w:rPr>
+          <w:rFonts w:ascii="Consolas" w:hAnsi="Consolas"/>
+          <w:color w:val="F8F8F2"/>
+        </w:rPr>
+        <w:t>)</w:t>
+      </w:r>
+      <w:r>
+        <w:rPr>
+          <w:rFonts w:ascii="Consolas" w:hAnsi="Consolas"/>
+          <w:color w:val="F8F8F2"/>
         </w:rPr>
         <w:br/>
-        <w:t xml:space="preserve">        </w:t>
-      </w:r>
-      <w:r>
-        <w:rPr>
-          <w:rFonts w:ascii="Consolas" w:hAnsi="Consolas"/>
-          <w:color w:val="80807F"/>
-        </w:rPr>
-        <w:t xml:space="preserve">index </w:t>
-      </w:r>
-      <w:r>
-        <w:rPr>
-          <w:rFonts w:ascii="Consolas" w:hAnsi="Consolas"/>
-          <w:color w:val="F92672"/>
-        </w:rPr>
-        <w:t xml:space="preserve">= </w:t>
-      </w:r>
-      <w:r>
-        <w:rPr>
-          <w:rFonts w:ascii="Consolas" w:hAnsi="Consolas"/>
-          <w:color w:val="AE81FF"/>
-        </w:rPr>
-        <w:t>0</w:t>
-      </w:r>
-      <w:r>
-        <w:rPr>
-          <w:rFonts w:ascii="Consolas" w:hAnsi="Consolas"/>
-          <w:color w:val="AE81FF"/>
+        <w:t xml:space="preserve">            pif.</w:t>
+      </w:r>
+      <w:r>
+        <w:rPr>
+          <w:rFonts w:ascii="Consolas" w:hAnsi="Consolas"/>
+          <w:color w:val="66D9EF"/>
+        </w:rPr>
+        <w:t>add</w:t>
+      </w:r>
+      <w:r>
+        <w:rPr>
+          <w:rFonts w:ascii="Consolas" w:hAnsi="Consolas"/>
+          <w:color w:val="F8F8F2"/>
+        </w:rPr>
+        <w:t>(e, index)</w:t>
+      </w:r>
+      <w:r>
+        <w:rPr>
+          <w:rFonts w:ascii="Consolas" w:hAnsi="Consolas"/>
+          <w:color w:val="F8F8F2"/>
         </w:rPr>
         <w:br/>
         <w:t xml:space="preserve">        </w:t>
@@ -731,7 +952,7 @@
           <w:iCs/>
           <w:color w:val="66D9EF"/>
         </w:rPr>
-        <w:t>try</w:t>
+        <w:t>except</w:t>
       </w:r>
       <w:r>
         <w:rPr>
@@ -747,96 +968,6 @@
         </w:rPr>
         <w:br/>
         <w:t xml:space="preserve">            </w:t>
-      </w:r>
-      <w:r>
-        <w:rPr>
-          <w:rFonts w:ascii="Consolas" w:hAnsi="Consolas"/>
-          <w:color w:val="F8F8F2"/>
-        </w:rPr>
-        <w:t xml:space="preserve">index </w:t>
-      </w:r>
-      <w:r>
-        <w:rPr>
-          <w:rFonts w:ascii="Consolas" w:hAnsi="Consolas"/>
-          <w:color w:val="F92672"/>
-        </w:rPr>
-        <w:t xml:space="preserve">= </w:t>
-      </w:r>
-      <w:proofErr w:type="spellStart"/>
-      <w:r>
-        <w:rPr>
-          <w:rFonts w:ascii="Consolas" w:hAnsi="Consolas"/>
-          <w:color w:val="F8F8F2"/>
-        </w:rPr>
-        <w:t>st.</w:t>
-      </w:r>
-      <w:r>
-        <w:rPr>
-          <w:rFonts w:ascii="Consolas" w:hAnsi="Consolas"/>
-          <w:color w:val="66D9EF"/>
-        </w:rPr>
-        <w:t>add</w:t>
-      </w:r>
-      <w:proofErr w:type="spellEnd"/>
-      <w:r>
-        <w:rPr>
-          <w:rFonts w:ascii="Consolas" w:hAnsi="Consolas"/>
-          <w:color w:val="F8F8F2"/>
-        </w:rPr>
-        <w:t xml:space="preserve">(e, </w:t>
-      </w:r>
-      <w:r>
-        <w:rPr>
-          <w:rFonts w:ascii="Consolas" w:hAnsi="Consolas"/>
-          <w:color w:val="AE81FF"/>
-        </w:rPr>
-        <w:t>0</w:t>
-      </w:r>
-      <w:r>
-        <w:rPr>
-          <w:rFonts w:ascii="Consolas" w:hAnsi="Consolas"/>
-          <w:color w:val="F8F8F2"/>
-        </w:rPr>
-        <w:t>)</w:t>
-      </w:r>
-      <w:r>
-        <w:rPr>
-          <w:rFonts w:ascii="Consolas" w:hAnsi="Consolas"/>
-          <w:color w:val="F8F8F2"/>
-        </w:rPr>
-        <w:br/>
-        <w:t xml:space="preserve">            </w:t>
-      </w:r>
-      <w:proofErr w:type="spellStart"/>
-      <w:r>
-        <w:rPr>
-          <w:rFonts w:ascii="Consolas" w:hAnsi="Consolas"/>
-          <w:color w:val="F8F8F2"/>
-        </w:rPr>
-        <w:t>pif.</w:t>
-      </w:r>
-      <w:r>
-        <w:rPr>
-          <w:rFonts w:ascii="Consolas" w:hAnsi="Consolas"/>
-          <w:color w:val="66D9EF"/>
-        </w:rPr>
-        <w:t>add</w:t>
-      </w:r>
-      <w:proofErr w:type="spellEnd"/>
-      <w:r>
-        <w:rPr>
-          <w:rFonts w:ascii="Consolas" w:hAnsi="Consolas"/>
-          <w:color w:val="F8F8F2"/>
-        </w:rPr>
-        <w:t>(e, index)</w:t>
-      </w:r>
-      <w:r>
-        <w:rPr>
-          <w:rFonts w:ascii="Consolas" w:hAnsi="Consolas"/>
-          <w:color w:val="F8F8F2"/>
-        </w:rPr>
-        <w:br/>
-        <w:t xml:space="preserve">        </w:t>
       </w:r>
       <w:r>
         <w:rPr>
@@ -845,22 +976,7 @@
           <w:iCs/>
           <w:color w:val="66D9EF"/>
         </w:rPr>
-        <w:t>except</w:t>
-      </w:r>
-      <w:r>
-        <w:rPr>
-          <w:rFonts w:ascii="Consolas" w:hAnsi="Consolas"/>
-          <w:color w:val="F92672"/>
-        </w:rPr>
-        <w:t>:</w:t>
-      </w:r>
-      <w:r>
-        <w:rPr>
-          <w:rFonts w:ascii="Consolas" w:hAnsi="Consolas"/>
-          <w:color w:val="F92672"/>
-        </w:rPr>
-        <w:br/>
-        <w:t xml:space="preserve">            </w:t>
+        <w:t>continue</w:t>
       </w:r>
       <w:r>
         <w:rPr>
@@ -869,15 +985,6 @@
           <w:iCs/>
           <w:color w:val="66D9EF"/>
         </w:rPr>
-        <w:t>continue</w:t>
-      </w:r>
-      <w:r>
-        <w:rPr>
-          <w:rFonts w:ascii="Consolas" w:hAnsi="Consolas"/>
-          <w:i/>
-          <w:iCs/>
-          <w:color w:val="66D9EF"/>
-        </w:rPr>
         <w:br/>
         <w:t xml:space="preserve">    else</w:t>
       </w:r>
@@ -896,7 +1003,6 @@
         <w:br/>
         <w:t xml:space="preserve">        </w:t>
       </w:r>
-      <w:proofErr w:type="gramStart"/>
       <w:r>
         <w:rPr>
           <w:rFonts w:ascii="Consolas" w:hAnsi="Consolas"/>
@@ -911,7 +1017,6 @@
         </w:rPr>
         <w:t>(</w:t>
       </w:r>
-      <w:proofErr w:type="gramEnd"/>
       <w:r>
         <w:rPr>
           <w:rFonts w:ascii="Consolas" w:hAnsi="Consolas"/>
@@ -1172,29 +1277,7 @@
           <w:szCs w:val="20"/>
           <w:bdr w:val="none" w:sz="0" w:space="0" w:color="auto" w:frame="1"/>
         </w:rPr>
-        <w:t xml:space="preserve">    </w:t>
-      </w:r>
-      <w:proofErr w:type="gramStart"/>
-      <w:r>
-        <w:rPr>
-          <w:rFonts w:ascii="Consolas" w:eastAsia="Times New Roman" w:hAnsi="Consolas" w:cs="Courier New"/>
-          <w:color w:val="24292E"/>
-          <w:sz w:val="20"/>
-          <w:szCs w:val="20"/>
-          <w:bdr w:val="none" w:sz="0" w:space="0" w:color="auto" w:frame="1"/>
-        </w:rPr>
-        <w:t>if(</w:t>
-      </w:r>
-      <w:proofErr w:type="gramEnd"/>
-      <w:r>
-        <w:rPr>
-          <w:rFonts w:ascii="Consolas" w:eastAsia="Times New Roman" w:hAnsi="Consolas" w:cs="Courier New"/>
-          <w:color w:val="24292E"/>
-          <w:sz w:val="20"/>
-          <w:szCs w:val="20"/>
-          <w:bdr w:val="none" w:sz="0" w:space="0" w:color="auto" w:frame="1"/>
-        </w:rPr>
-        <w:t>number &gt; 5) {</w:t>
+        <w:t xml:space="preserve">    if(number &gt; 5) {</w:t>
       </w:r>
     </w:p>
     <w:p>
@@ -1328,28 +1411,12 @@
           <w:color w:val="24292E"/>
         </w:rPr>
       </w:pPr>
-      <w:proofErr w:type="spellStart"/>
       <w:r>
         <w:rPr>
           <w:rFonts w:ascii="Segoe UI" w:hAnsi="Segoe UI" w:cs="Segoe UI"/>
           <w:color w:val="24292E"/>
         </w:rPr>
-        <w:t>ST</w:t>
-      </w:r>
-      <w:r>
-        <w:rPr>
-          <w:rFonts w:ascii="Segoe UI" w:hAnsi="Segoe UI" w:cs="Segoe UI"/>
-          <w:color w:val="24292E"/>
-        </w:rPr>
-        <w:t>.out</w:t>
-      </w:r>
-      <w:proofErr w:type="spellEnd"/>
-      <w:r>
-        <w:rPr>
-          <w:rFonts w:ascii="Segoe UI" w:hAnsi="Segoe UI" w:cs="Segoe UI"/>
-          <w:color w:val="24292E"/>
-        </w:rPr>
-        <w:t xml:space="preserve"> is:</w:t>
+        <w:t>ST.out is:</w:t>
       </w:r>
     </w:p>
     <w:p>
@@ -1369,27 +1436,7 @@
           <w:color w:val="24292E"/>
           <w:bdr w:val="none" w:sz="0" w:space="0" w:color="auto" w:frame="1"/>
         </w:rPr>
-        <w:t xml:space="preserve">Using a </w:t>
-      </w:r>
-      <w:proofErr w:type="spellStart"/>
-      <w:r>
-        <w:rPr>
-          <w:rStyle w:val="HTMLCode"/>
-          <w:rFonts w:ascii="Consolas" w:hAnsi="Consolas"/>
-          <w:color w:val="24292E"/>
-          <w:bdr w:val="none" w:sz="0" w:space="0" w:color="auto" w:frame="1"/>
-        </w:rPr>
-        <w:t>HashTable</w:t>
-      </w:r>
-      <w:proofErr w:type="spellEnd"/>
-      <w:r>
-        <w:rPr>
-          <w:rStyle w:val="HTMLCode"/>
-          <w:rFonts w:ascii="Consolas" w:hAnsi="Consolas"/>
-          <w:color w:val="24292E"/>
-          <w:bdr w:val="none" w:sz="0" w:space="0" w:color="auto" w:frame="1"/>
-        </w:rPr>
-        <w:t>:</w:t>
+        <w:t>Using a HashTable:</w:t>
       </w:r>
       <w:r>
         <w:rPr>
@@ -1399,14 +1446,6 @@
           <w:bdr w:val="none" w:sz="0" w:space="0" w:color="auto" w:frame="1"/>
         </w:rPr>
         <w:br/>
-      </w:r>
-      <w:r>
-        <w:rPr>
-          <w:rStyle w:val="HTMLCode"/>
-          <w:rFonts w:ascii="Consolas" w:hAnsi="Consolas"/>
-          <w:color w:val="24292E"/>
-          <w:bdr w:val="none" w:sz="0" w:space="0" w:color="auto" w:frame="1"/>
-        </w:rPr>
         <w:t>[['number', 0], ['3', 0]]</w:t>
       </w:r>
     </w:p>
@@ -1427,7 +1466,6 @@
           <w:color w:val="24292E"/>
           <w:bdr w:val="none" w:sz="0" w:space="0" w:color="auto" w:frame="1"/>
         </w:rPr>
-        <w:lastRenderedPageBreak/>
         <w:t>[]</w:t>
       </w:r>
     </w:p>
@@ -1460,28 +1498,12 @@
           <w:color w:val="24292E"/>
         </w:rPr>
       </w:pPr>
-      <w:proofErr w:type="spellStart"/>
       <w:r>
         <w:rPr>
           <w:rFonts w:ascii="Segoe UI" w:hAnsi="Segoe UI" w:cs="Segoe UI"/>
           <w:color w:val="24292E"/>
         </w:rPr>
-        <w:t>PIF</w:t>
-      </w:r>
-      <w:r>
-        <w:rPr>
-          <w:rFonts w:ascii="Segoe UI" w:hAnsi="Segoe UI" w:cs="Segoe UI"/>
-          <w:color w:val="24292E"/>
-        </w:rPr>
-        <w:t>.out</w:t>
-      </w:r>
-      <w:proofErr w:type="spellEnd"/>
-      <w:r>
-        <w:rPr>
-          <w:rFonts w:ascii="Segoe UI" w:hAnsi="Segoe UI" w:cs="Segoe UI"/>
-          <w:color w:val="24292E"/>
-        </w:rPr>
-        <w:t xml:space="preserve"> is:</w:t>
+        <w:t>PIF.out is:</w:t>
       </w:r>
     </w:p>
     <w:p>
@@ -1501,6 +1523,7 @@
           <w:color w:val="24292E"/>
           <w:bdr w:val="none" w:sz="0" w:space="0" w:color="auto" w:frame="1"/>
         </w:rPr>
+        <w:lastRenderedPageBreak/>
         <w:t>('{', 0)</w:t>
       </w:r>
     </w:p>
@@ -1924,7 +1947,7 @@
     </w:p>
     <w:p/>
     <w:sectPr>
-      <w:headerReference w:type="default" r:id="rId7"/>
+      <w:headerReference w:type="default" r:id="rId8"/>
       <w:pgSz w:w="12240" w:h="15840"/>
       <w:pgMar w:top="1440" w:right="1440" w:bottom="1440" w:left="1440" w:header="720" w:footer="720" w:gutter="0"/>
       <w:cols w:space="720"/>
@@ -2586,6 +2609,25 @@
       <w:shd w:val="clear" w:color="auto" w:fill="E1DFDD"/>
     </w:rPr>
   </w:style>
+  <w:style w:type="table" w:styleId="TableGrid">
+    <w:name w:val="Table Grid"/>
+    <w:basedOn w:val="TableNormal"/>
+    <w:uiPriority w:val="39"/>
+    <w:rsid w:val="00BA5362"/>
+    <w:pPr>
+      <w:spacing w:after="0" w:line="240" w:lineRule="auto"/>
+    </w:pPr>
+    <w:tblPr>
+      <w:tblBorders>
+        <w:top w:val="single" w:sz="4" w:space="0" w:color="auto"/>
+        <w:left w:val="single" w:sz="4" w:space="0" w:color="auto"/>
+        <w:bottom w:val="single" w:sz="4" w:space="0" w:color="auto"/>
+        <w:right w:val="single" w:sz="4" w:space="0" w:color="auto"/>
+        <w:insideH w:val="single" w:sz="4" w:space="0" w:color="auto"/>
+        <w:insideV w:val="single" w:sz="4" w:space="0" w:color="auto"/>
+      </w:tblBorders>
+    </w:tblPr>
+  </w:style>
 </w:styles>
 </file>
 

</xml_diff>